<commit_message>
Task 4 done and personal website added
</commit_message>
<xml_diff>
--- a/Task-2/commands.docx
+++ b/Task-2/commands.docx
@@ -61,19 +61,7 @@
         <w:rPr>
           <w:lang w:val="en-US"/>
         </w:rPr>
-        <w:t xml:space="preserve">cd  </w:t>
-      </w:r>
-      <w:r>
-        <w:rPr>
-          <w:lang w:val="en-US"/>
-        </w:rPr>
-        <w:t>Coordinates-Location</w:t>
-      </w:r>
-      <w:r>
-        <w:rPr>
-          <w:lang w:val="en-US"/>
-        </w:rPr>
-        <w:t>/</w:t>
+        <w:t>cd  Coordinates-Location/</w:t>
       </w:r>
     </w:p>
     <w:p>
@@ -128,6 +116,30 @@
           <w:lang w:val="en-US"/>
         </w:rPr>
         <w:t>d=$</w:t>
+      </w:r>
+      <w:r>
+        <w:rPr>
+          <w:lang w:val="en-US"/>
+        </w:rPr>
+        <w:t>((( 5 * 5) – (4 * 2 * 2)))</w:t>
+      </w:r>
+    </w:p>
+    <w:p>
+      <w:pPr>
+        <w:pStyle w:val="ListParagraph"/>
+        <w:numPr>
+          <w:ilvl w:val="0"/>
+          <w:numId w:val="1"/>
+        </w:numPr>
+        <w:rPr>
+          <w:lang w:val="en-US"/>
+        </w:rPr>
+      </w:pPr>
+      <w:r>
+        <w:rPr>
+          <w:lang w:val="en-US"/>
+        </w:rPr>
+        <w:t>d=$d’’</w:t>
       </w:r>
     </w:p>
     <w:p>

</xml_diff>